<commit_message>
work on documentation, 30 pages by now
</commit_message>
<xml_diff>
--- a/Documentation/Coperta.docx
+++ b/Documentation/Coperta.docx
@@ -91,7 +91,6 @@
           <w:b/>
           <w:noProof/>
           <w:sz w:val="28"/>
-          <w:lang w:val="ro-RO"/>
         </w:rPr>
         <w:drawing>
           <wp:anchor distT="0" distB="0" distL="114300" distR="114300" simplePos="0" relativeHeight="251659264" behindDoc="1" locked="0" layoutInCell="1" allowOverlap="1" wp14:anchorId="441D70F9" wp14:editId="3883E17D">
@@ -718,7 +717,7 @@
           <w:sz w:val="24"/>
           <w:lang w:val="ro-RO"/>
         </w:rPr>
-        <w:t xml:space="preserve">Sensei </w:t>
+        <w:t xml:space="preserve">Drd. Colab. </w:t>
       </w:r>
       <w:r>
         <w:rPr>
@@ -1371,7 +1370,18 @@
           <w:sz w:val="24"/>
           <w:lang w:val="ro-RO"/>
         </w:rPr>
-        <w:t>Sensei Florin OLARIU</w:t>
+        <w:t xml:space="preserve">Drd. Colab. </w:t>
+      </w:r>
+      <w:bookmarkStart w:id="2" w:name="_GoBack"/>
+      <w:bookmarkEnd w:id="2"/>
+      <w:r>
+        <w:rPr>
+          <w:rFonts w:ascii="Arial Black" w:eastAsia="Arial Black" w:hAnsi="Arial Black"/>
+          <w:b/>
+          <w:sz w:val="24"/>
+          <w:lang w:val="ro-RO"/>
+        </w:rPr>
+        <w:t>Florin OLARIU</w:t>
       </w:r>
     </w:p>
     <w:p>
@@ -2032,8 +2042,8 @@
           <w:lang w:val="ro-RO"/>
         </w:rPr>
       </w:pPr>
-      <w:bookmarkStart w:id="2" w:name="page15"/>
-      <w:bookmarkEnd w:id="2"/>
+      <w:bookmarkStart w:id="3" w:name="page15"/>
+      <w:bookmarkEnd w:id="3"/>
     </w:p>
     <w:p>
       <w:pPr>
@@ -2133,8 +2143,6 @@
         </w:rPr>
         <w:t>test etc.) care însoţesc această lucrare să fie utilizate în cadrul Facultăţii de Informatică.</w:t>
       </w:r>
-      <w:bookmarkStart w:id="3" w:name="_GoBack"/>
-      <w:bookmarkEnd w:id="3"/>
     </w:p>
     <w:p>
       <w:pPr>

</xml_diff>

<commit_message>
new folder for licence 2018
</commit_message>
<xml_diff>
--- a/Documentation/Coperta.docx
+++ b/Documentation/Coperta.docx
@@ -1372,8 +1372,6 @@
         </w:rPr>
         <w:t xml:space="preserve">Drd. Colab. </w:t>
       </w:r>
-      <w:bookmarkStart w:id="2" w:name="_GoBack"/>
-      <w:bookmarkEnd w:id="2"/>
       <w:r>
         <w:rPr>
           <w:rFonts w:ascii="Arial Black" w:eastAsia="Arial Black" w:hAnsi="Arial Black"/>
@@ -1404,622 +1402,467 @@
     </w:p>
     <w:p>
       <w:pPr>
-        <w:spacing w:line="0" w:lineRule="atLeast"/>
-        <w:ind w:right="2420"/>
-        <w:rPr>
-          <w:rFonts w:ascii="Cambria" w:eastAsia="Cambria" w:hAnsi="Cambria"/>
-          <w:sz w:val="28"/>
-          <w:lang w:val="ro-RO"/>
-        </w:rPr>
-      </w:pPr>
-    </w:p>
-    <w:p>
-      <w:pPr>
-        <w:tabs>
-          <w:tab w:val="left" w:pos="8730"/>
-        </w:tabs>
-        <w:spacing w:line="0" w:lineRule="atLeast"/>
-        <w:rPr>
-          <w:rFonts w:ascii="Cambria" w:eastAsia="Cambria" w:hAnsi="Cambria"/>
-          <w:sz w:val="28"/>
-          <w:lang w:val="ro-RO"/>
-        </w:rPr>
-      </w:pPr>
-      <w:r>
-        <w:rPr>
-          <w:rFonts w:ascii="Cambria" w:eastAsia="Cambria" w:hAnsi="Cambria"/>
-          <w:sz w:val="28"/>
-          <w:lang w:val="ro-RO"/>
-        </w:rPr>
-        <w:t>DECLARAŢIE PRIVIND ORIGINALITATE ŞI RESPECTAREA DREPTURILOR DE AUTOR</w:t>
-      </w:r>
-    </w:p>
-    <w:p>
-      <w:pPr>
-        <w:spacing w:line="200" w:lineRule="exact"/>
+        <w:spacing w:before="120" w:after="120" w:line="276" w:lineRule="auto"/>
+        <w:ind w:left="7420"/>
+        <w:jc w:val="center"/>
+        <w:rPr>
+          <w:rFonts w:ascii="Cambria" w:eastAsia="Cambria" w:hAnsi="Cambria" w:cs="Cambria"/>
+          <w:sz w:val="24"/>
+          <w:szCs w:val="24"/>
+          <w:lang w:val="ro-RO"/>
+        </w:rPr>
+      </w:pPr>
+      <w:r>
+        <w:rPr>
+          <w:rFonts w:ascii="Cambria" w:eastAsia="Cambria" w:hAnsi="Cambria" w:cs="Cambria"/>
+          <w:sz w:val="24"/>
+          <w:szCs w:val="24"/>
+          <w:lang w:val="ro-RO"/>
+        </w:rPr>
+        <w:lastRenderedPageBreak/>
+        <w:t>Avizat,</w:t>
+      </w:r>
+    </w:p>
+    <w:p>
+      <w:pPr>
+        <w:spacing w:before="120" w:after="120" w:line="276" w:lineRule="auto"/>
+        <w:ind w:left="3600" w:right="20" w:firstLine="720"/>
+        <w:jc w:val="right"/>
+        <w:rPr>
+          <w:rFonts w:ascii="Cambria" w:eastAsia="Cambria" w:hAnsi="Cambria" w:cs="Cambria"/>
+          <w:sz w:val="24"/>
+          <w:szCs w:val="24"/>
+          <w:lang w:val="ro-RO"/>
+        </w:rPr>
+      </w:pPr>
+      <w:r>
+        <w:rPr>
+          <w:rFonts w:ascii="Cambria" w:eastAsia="Cambria" w:hAnsi="Cambria" w:cs="Cambria"/>
+          <w:sz w:val="24"/>
+          <w:szCs w:val="24"/>
+          <w:lang w:val="ro-RO"/>
+        </w:rPr>
+        <w:t>Îndrumător Lucrare de Licență</w:t>
+      </w:r>
+    </w:p>
+    <w:p>
+      <w:pPr>
+        <w:spacing w:before="120" w:after="120" w:line="276" w:lineRule="auto"/>
+        <w:ind w:left="3100"/>
+        <w:jc w:val="center"/>
+        <w:rPr>
+          <w:rFonts w:ascii="Cambria" w:eastAsia="Cambria" w:hAnsi="Cambria" w:cs="Cambria"/>
+          <w:sz w:val="24"/>
+          <w:szCs w:val="24"/>
+          <w:lang w:val="ro-RO"/>
+        </w:rPr>
+      </w:pPr>
+      <w:r>
+        <w:rPr>
+          <w:rFonts w:ascii="Cambria" w:eastAsia="Cambria" w:hAnsi="Cambria" w:cs="Cambria"/>
+          <w:sz w:val="24"/>
+          <w:szCs w:val="24"/>
+          <w:lang w:val="ro-RO"/>
+        </w:rPr>
+        <w:t>Titlul, Numele și prenumele ________________________________</w:t>
+      </w:r>
+    </w:p>
+    <w:p>
+      <w:pPr>
+        <w:spacing w:before="120" w:after="120" w:line="276" w:lineRule="auto"/>
+        <w:ind w:left="4480"/>
+        <w:jc w:val="center"/>
+        <w:rPr>
+          <w:rFonts w:ascii="Cambria" w:eastAsia="Cambria" w:hAnsi="Cambria" w:cs="Cambria"/>
+          <w:sz w:val="24"/>
+          <w:szCs w:val="24"/>
+          <w:lang w:val="ro-RO"/>
+        </w:rPr>
+      </w:pPr>
+      <w:r>
+        <w:rPr>
+          <w:rFonts w:ascii="Cambria" w:eastAsia="Cambria" w:hAnsi="Cambria" w:cs="Cambria"/>
+          <w:sz w:val="24"/>
+          <w:szCs w:val="24"/>
+          <w:lang w:val="ro-RO"/>
+        </w:rPr>
+        <w:t>Data ____________  Semnătura ________________</w:t>
+      </w:r>
+    </w:p>
+    <w:p>
+      <w:pPr>
+        <w:spacing w:before="120" w:after="120" w:line="276" w:lineRule="auto"/>
+        <w:ind w:left="3600" w:firstLine="720"/>
+        <w:jc w:val="center"/>
+        <w:rPr>
+          <w:rFonts w:ascii="Cambria" w:eastAsia="Cambria" w:hAnsi="Cambria" w:cs="Cambria"/>
+          <w:sz w:val="24"/>
+          <w:szCs w:val="24"/>
+          <w:lang w:val="ro-RO"/>
+        </w:rPr>
+      </w:pPr>
+      <w:r>
+        <w:rPr>
+          <w:rFonts w:ascii="Cambria" w:eastAsia="Cambria" w:hAnsi="Cambria" w:cs="Cambria"/>
+          <w:sz w:val="24"/>
+          <w:szCs w:val="24"/>
+          <w:lang w:val="ro-RO"/>
+        </w:rPr>
+        <w:t xml:space="preserve"> </w:t>
+      </w:r>
+    </w:p>
+    <w:p>
+      <w:pPr>
+        <w:spacing w:before="120" w:after="120" w:line="276" w:lineRule="auto"/>
+        <w:jc w:val="center"/>
+        <w:rPr>
+          <w:rFonts w:ascii="Cambria" w:eastAsia="Cambria" w:hAnsi="Cambria" w:cs="Cambria"/>
+          <w:sz w:val="24"/>
+          <w:szCs w:val="24"/>
+          <w:lang w:val="ro-RO"/>
+        </w:rPr>
+      </w:pPr>
+    </w:p>
+    <w:p>
+      <w:pPr>
+        <w:spacing w:before="120" w:after="120" w:line="276" w:lineRule="auto"/>
+        <w:jc w:val="center"/>
+        <w:rPr>
+          <w:rFonts w:ascii="Cambria" w:eastAsia="Cambria" w:hAnsi="Cambria" w:cs="Cambria"/>
+          <w:b/>
+          <w:sz w:val="24"/>
+          <w:szCs w:val="24"/>
+          <w:lang w:val="ro-RO"/>
+        </w:rPr>
+      </w:pPr>
+      <w:r>
+        <w:rPr>
+          <w:rFonts w:ascii="Cambria" w:eastAsia="Cambria" w:hAnsi="Cambria" w:cs="Cambria"/>
+          <w:b/>
+          <w:sz w:val="24"/>
+          <w:szCs w:val="24"/>
+          <w:lang w:val="ro-RO"/>
+        </w:rPr>
+        <w:t>DECLARAȚIE privind originalitatea conținutului lucrării de licență</w:t>
+      </w:r>
+    </w:p>
+    <w:p>
+      <w:pPr>
+        <w:spacing w:before="120" w:after="120" w:line="276" w:lineRule="auto"/>
+        <w:ind w:left="3600" w:firstLine="720"/>
+        <w:jc w:val="center"/>
+        <w:rPr>
+          <w:rFonts w:ascii="Cambria" w:eastAsia="Cambria" w:hAnsi="Cambria" w:cs="Cambria"/>
+          <w:sz w:val="24"/>
+          <w:szCs w:val="24"/>
+          <w:lang w:val="ro-RO"/>
+        </w:rPr>
+      </w:pPr>
+      <w:r>
+        <w:rPr>
+          <w:rFonts w:ascii="Cambria" w:eastAsia="Cambria" w:hAnsi="Cambria" w:cs="Cambria"/>
+          <w:sz w:val="24"/>
+          <w:szCs w:val="24"/>
+          <w:lang w:val="ro-RO"/>
+        </w:rPr>
+        <w:t xml:space="preserve"> </w:t>
+      </w:r>
+    </w:p>
+    <w:p>
+      <w:pPr>
+        <w:spacing w:before="120" w:after="120" w:line="360" w:lineRule="auto"/>
+        <w:ind w:left="20" w:firstLine="700"/>
         <w:jc w:val="both"/>
         <w:rPr>
-          <w:rFonts w:ascii="Times New Roman" w:eastAsia="Times New Roman" w:hAnsi="Times New Roman"/>
-          <w:lang w:val="ro-RO"/>
-        </w:rPr>
-      </w:pPr>
-    </w:p>
-    <w:p>
-      <w:pPr>
-        <w:spacing w:line="200" w:lineRule="exact"/>
-        <w:rPr>
-          <w:rFonts w:ascii="Times New Roman" w:eastAsia="Times New Roman" w:hAnsi="Times New Roman"/>
-          <w:lang w:val="ro-RO"/>
-        </w:rPr>
-      </w:pPr>
-    </w:p>
-    <w:p>
-      <w:pPr>
-        <w:spacing w:line="220" w:lineRule="exact"/>
-        <w:ind w:right="180"/>
-        <w:rPr>
-          <w:rFonts w:ascii="Times New Roman" w:eastAsia="Times New Roman" w:hAnsi="Times New Roman"/>
-          <w:lang w:val="ro-RO"/>
-        </w:rPr>
-      </w:pPr>
-    </w:p>
-    <w:p>
-      <w:pPr>
-        <w:tabs>
-          <w:tab w:val="left" w:pos="8640"/>
-        </w:tabs>
-        <w:spacing w:line="360" w:lineRule="auto"/>
-        <w:ind w:firstLine="720"/>
+          <w:rFonts w:ascii="Cambria" w:eastAsia="Cambria" w:hAnsi="Cambria" w:cs="Cambria"/>
+          <w:sz w:val="24"/>
+          <w:szCs w:val="24"/>
+          <w:lang w:val="ro-RO"/>
+        </w:rPr>
+      </w:pPr>
+      <w:r>
+        <w:rPr>
+          <w:rFonts w:ascii="Cambria" w:eastAsia="Cambria" w:hAnsi="Cambria" w:cs="Cambria"/>
+          <w:sz w:val="24"/>
+          <w:szCs w:val="24"/>
+          <w:lang w:val="ro-RO"/>
+        </w:rPr>
+        <w:t>Subsemn</w:t>
+      </w:r>
+      <w:r>
+        <w:rPr>
+          <w:rFonts w:ascii="Cambria" w:eastAsia="Cambria" w:hAnsi="Cambria" w:cs="Cambria"/>
+          <w:sz w:val="24"/>
+          <w:szCs w:val="24"/>
+          <w:lang w:val="ro-RO"/>
+        </w:rPr>
+        <w:t xml:space="preserve">atul(a)        </w:t>
+      </w:r>
+      <w:r>
+        <w:rPr>
+          <w:rFonts w:ascii="Cambria" w:eastAsia="Cambria" w:hAnsi="Cambria" w:cs="Cambria"/>
+          <w:sz w:val="24"/>
+          <w:szCs w:val="24"/>
+          <w:lang w:val="ro-RO"/>
+        </w:rPr>
+        <w:tab/>
+        <w:t>………………………………………………………………………………………</w:t>
+      </w:r>
+    </w:p>
+    <w:p>
+      <w:pPr>
+        <w:spacing w:before="120" w:after="120" w:line="360" w:lineRule="auto"/>
+        <w:ind w:left="20"/>
         <w:jc w:val="both"/>
         <w:rPr>
-          <w:rFonts w:ascii="Cambria" w:eastAsia="Cambria" w:hAnsi="Cambria"/>
-          <w:sz w:val="24"/>
-          <w:lang w:val="ro-RO"/>
-        </w:rPr>
-      </w:pPr>
-      <w:r>
-        <w:rPr>
-          <w:rFonts w:ascii="Cambria" w:eastAsia="Cambria" w:hAnsi="Cambria"/>
-          <w:sz w:val="24"/>
-          <w:lang w:val="ro-RO"/>
-        </w:rPr>
-        <w:t>Prin prezenta declar că Lucrarea de licenţă cu titlul „</w:t>
-      </w:r>
-      <w:r>
-        <w:rPr>
-          <w:rFonts w:ascii="Cambria" w:eastAsia="Cambria" w:hAnsi="Cambria"/>
-          <w:i/>
-          <w:sz w:val="24"/>
-          <w:lang w:val="ro-RO"/>
-        </w:rPr>
-        <w:t>Foxy – Aplicație web pentru învățarea limbii japoneze</w:t>
-      </w:r>
-      <w:r>
-        <w:rPr>
-          <w:rFonts w:ascii="Cambria" w:eastAsia="Cambria" w:hAnsi="Cambria"/>
-          <w:sz w:val="24"/>
-          <w:lang w:val="ro-RO"/>
-        </w:rPr>
-        <w:t xml:space="preserve">” este scrisă de mine şi nu a mai fost prezentată niciodată la o altă facultate sau instituţie de învăţământ superior din ţară sau din străinătate. </w:t>
-      </w:r>
-    </w:p>
-    <w:p>
-      <w:pPr>
-        <w:spacing w:line="360" w:lineRule="auto"/>
-        <w:ind w:firstLine="720"/>
+          <w:rFonts w:ascii="Cambria" w:eastAsia="Cambria" w:hAnsi="Cambria" w:cs="Cambria"/>
+          <w:sz w:val="24"/>
+          <w:szCs w:val="24"/>
+          <w:lang w:val="ro-RO"/>
+        </w:rPr>
+      </w:pPr>
+      <w:r>
+        <w:rPr>
+          <w:rFonts w:ascii="Cambria" w:eastAsia="Cambria" w:hAnsi="Cambria" w:cs="Cambria"/>
+          <w:sz w:val="24"/>
+          <w:szCs w:val="24"/>
+          <w:lang w:val="ro-RO"/>
+        </w:rPr>
+        <w:t xml:space="preserve">cu </w:t>
+      </w:r>
+      <w:r>
+        <w:rPr>
+          <w:rFonts w:ascii="Cambria" w:eastAsia="Cambria" w:hAnsi="Cambria" w:cs="Cambria"/>
+          <w:sz w:val="24"/>
+          <w:szCs w:val="24"/>
+          <w:lang w:val="ro-RO"/>
+        </w:rPr>
+        <w:t>domiciliul în …………………………………………………………………………………………………..</w:t>
+      </w:r>
+    </w:p>
+    <w:p>
+      <w:pPr>
+        <w:spacing w:before="120" w:after="120" w:line="360" w:lineRule="auto"/>
+        <w:ind w:left="20"/>
         <w:jc w:val="both"/>
         <w:rPr>
-          <w:rFonts w:ascii="Cambria" w:eastAsia="Cambria" w:hAnsi="Cambria"/>
-          <w:sz w:val="24"/>
-          <w:lang w:val="ro-RO"/>
-        </w:rPr>
-      </w:pPr>
-      <w:r>
-        <w:rPr>
-          <w:rFonts w:ascii="Cambria" w:eastAsia="Cambria" w:hAnsi="Cambria"/>
-          <w:sz w:val="24"/>
-          <w:lang w:val="ro-RO"/>
-        </w:rPr>
-        <w:t>De asemenea, declar că toate sursele utilizate, inclusiv cele preluate de pe Internet, sunt indicate în lucrare, cu respectarea regulilor de evitare a plagiatului:</w:t>
-      </w:r>
-    </w:p>
-    <w:p>
-      <w:pPr>
-        <w:numPr>
-          <w:ilvl w:val="0"/>
-          <w:numId w:val="3"/>
-        </w:numPr>
-        <w:tabs>
-          <w:tab w:val="left" w:pos="720"/>
-          <w:tab w:val="left" w:pos="8640"/>
-        </w:tabs>
-        <w:spacing w:line="323" w:lineRule="auto"/>
-        <w:ind w:left="720" w:hanging="360"/>
+          <w:rFonts w:ascii="Cambria" w:eastAsia="Cambria" w:hAnsi="Cambria" w:cs="Cambria"/>
+          <w:sz w:val="24"/>
+          <w:szCs w:val="24"/>
+          <w:lang w:val="ro-RO"/>
+        </w:rPr>
+      </w:pPr>
+      <w:r>
+        <w:rPr>
+          <w:rFonts w:ascii="Cambria" w:eastAsia="Cambria" w:hAnsi="Cambria" w:cs="Cambria"/>
+          <w:sz w:val="24"/>
+          <w:szCs w:val="24"/>
+          <w:lang w:val="ro-RO"/>
+        </w:rPr>
+        <w:t>născut(ă) la data de ………………..….,   identificat prin CNP ………….……………..………………..., absolvent(a) al(a) Universității „Alexandru Ioan Cuza” din Iași, Facultatea de ………………………. specializarea …………………………………………………………, promoția …………………………., declar pe propria răspundere, cunoscând consecințele falsului în declarații în sensul art. 326 din Noul Cod Penal și dispozițiile Legii Educației Nați</w:t>
+      </w:r>
+      <w:r>
+        <w:rPr>
+          <w:rFonts w:ascii="Cambria" w:eastAsia="Cambria" w:hAnsi="Cambria" w:cs="Cambria"/>
+          <w:sz w:val="24"/>
+          <w:szCs w:val="24"/>
+          <w:lang w:val="ro-RO"/>
+        </w:rPr>
+        <w:t>onale nr. 1/2011 art.143 al. 4 ș</w:t>
+      </w:r>
+      <w:r>
+        <w:rPr>
+          <w:rFonts w:ascii="Cambria" w:eastAsia="Cambria" w:hAnsi="Cambria" w:cs="Cambria"/>
+          <w:sz w:val="24"/>
+          <w:szCs w:val="24"/>
+          <w:lang w:val="ro-RO"/>
+        </w:rPr>
+        <w:t>i 5 referitoare la plagiat, că lucrarea de licență cu titlul: __________________________________________________________________________________________________________________________________________________________________________________________________________________________________________________elaborată sub îndrumarea dl. / d-na ______________________________________________________</w:t>
+      </w:r>
+      <w:r>
+        <w:rPr>
+          <w:rFonts w:ascii="Cambria" w:eastAsia="Cambria" w:hAnsi="Cambria" w:cs="Cambria"/>
+          <w:sz w:val="24"/>
+          <w:szCs w:val="24"/>
+          <w:lang w:val="ro-RO"/>
+        </w:rPr>
+        <w:t>__, pe care urmează să o susțin</w:t>
+      </w:r>
+      <w:r>
+        <w:rPr>
+          <w:rFonts w:ascii="Cambria" w:eastAsia="Cambria" w:hAnsi="Cambria" w:cs="Cambria"/>
+          <w:sz w:val="24"/>
+          <w:szCs w:val="24"/>
+          <w:lang w:val="ro-RO"/>
+        </w:rPr>
+        <w:t xml:space="preserve"> în fața comisiei este originală, îmi aparține și îmi asum conținutul său în întregime.</w:t>
+      </w:r>
+    </w:p>
+    <w:p>
+      <w:pPr>
+        <w:spacing w:before="120" w:after="120" w:line="360" w:lineRule="auto"/>
+        <w:ind w:left="20" w:firstLine="700"/>
         <w:jc w:val="both"/>
         <w:rPr>
-          <w:rFonts w:ascii="Arial Narrow" w:eastAsia="Arial Narrow" w:hAnsi="Arial Narrow"/>
-          <w:sz w:val="28"/>
-          <w:lang w:val="ro-RO"/>
-        </w:rPr>
-      </w:pPr>
-      <w:r>
-        <w:rPr>
-          <w:rFonts w:ascii="Cambria" w:eastAsia="Cambria" w:hAnsi="Cambria"/>
-          <w:sz w:val="24"/>
-          <w:lang w:val="ro-RO"/>
-        </w:rPr>
-        <w:t>toate fragmentele de text reproduse exact, chiar şi în traducere proprie din altă limbă, sunt scrise între ghilimele şi deţin referinţa precisă a sursei;</w:t>
-      </w:r>
-    </w:p>
-    <w:p>
-      <w:pPr>
-        <w:spacing w:line="67" w:lineRule="exact"/>
-        <w:rPr>
-          <w:rFonts w:ascii="Arial Narrow" w:eastAsia="Arial Narrow" w:hAnsi="Arial Narrow"/>
-          <w:sz w:val="28"/>
-          <w:lang w:val="ro-RO"/>
-        </w:rPr>
-      </w:pPr>
-    </w:p>
-    <w:p>
-      <w:pPr>
-        <w:numPr>
-          <w:ilvl w:val="0"/>
-          <w:numId w:val="3"/>
-        </w:numPr>
-        <w:tabs>
-          <w:tab w:val="left" w:pos="720"/>
-        </w:tabs>
-        <w:spacing w:line="323" w:lineRule="auto"/>
-        <w:ind w:left="720" w:hanging="360"/>
+          <w:rFonts w:ascii="Cambria" w:eastAsia="Cambria" w:hAnsi="Cambria" w:cs="Cambria"/>
+          <w:sz w:val="24"/>
+          <w:szCs w:val="24"/>
+          <w:lang w:val="ro-RO"/>
+        </w:rPr>
+      </w:pPr>
+      <w:r>
+        <w:rPr>
+          <w:rFonts w:ascii="Cambria" w:eastAsia="Cambria" w:hAnsi="Cambria" w:cs="Cambria"/>
+          <w:sz w:val="24"/>
+          <w:szCs w:val="24"/>
+          <w:lang w:val="ro-RO"/>
+        </w:rPr>
+        <w:t>De asemenea, declar că sunt de acord ca lucrarea mea de licență să fie verificată prin orice modalitate legală pentru confirmarea originalității, consimțind inclusiv la introducerea conținutului său într-o bază de date în acest scop.</w:t>
+      </w:r>
+    </w:p>
+    <w:p>
+      <w:pPr>
+        <w:spacing w:before="120" w:after="120" w:line="360" w:lineRule="auto"/>
+        <w:ind w:left="20" w:firstLine="700"/>
         <w:jc w:val="both"/>
         <w:rPr>
-          <w:rFonts w:ascii="Arial Narrow" w:eastAsia="Arial Narrow" w:hAnsi="Arial Narrow"/>
-          <w:sz w:val="28"/>
-          <w:lang w:val="ro-RO"/>
-        </w:rPr>
-      </w:pPr>
-      <w:r>
-        <w:rPr>
-          <w:rFonts w:ascii="Cambria" w:eastAsia="Cambria" w:hAnsi="Cambria"/>
-          <w:sz w:val="24"/>
-          <w:lang w:val="ro-RO"/>
-        </w:rPr>
-        <w:t>reformularea în cuvinte proprii a textelor scrise de către alţi autori deţine referinţa precisă;</w:t>
-      </w:r>
-    </w:p>
-    <w:p>
-      <w:pPr>
-        <w:spacing w:line="67" w:lineRule="exact"/>
-        <w:rPr>
-          <w:rFonts w:ascii="Arial Narrow" w:eastAsia="Arial Narrow" w:hAnsi="Arial Narrow"/>
-          <w:sz w:val="28"/>
-          <w:lang w:val="ro-RO"/>
-        </w:rPr>
-      </w:pPr>
-    </w:p>
-    <w:p>
-      <w:pPr>
-        <w:numPr>
-          <w:ilvl w:val="0"/>
-          <w:numId w:val="3"/>
-        </w:numPr>
-        <w:tabs>
-          <w:tab w:val="left" w:pos="720"/>
-        </w:tabs>
-        <w:spacing w:line="323" w:lineRule="auto"/>
-        <w:ind w:left="720" w:hanging="360"/>
+          <w:rFonts w:ascii="Cambria" w:eastAsia="Cambria" w:hAnsi="Cambria" w:cs="Cambria"/>
+          <w:sz w:val="24"/>
+          <w:szCs w:val="24"/>
+          <w:lang w:val="ro-RO"/>
+        </w:rPr>
+      </w:pPr>
+      <w:r>
+        <w:rPr>
+          <w:rFonts w:ascii="Cambria" w:eastAsia="Cambria" w:hAnsi="Cambria" w:cs="Cambria"/>
+          <w:sz w:val="24"/>
+          <w:szCs w:val="24"/>
+          <w:lang w:val="ro-RO"/>
+        </w:rPr>
+        <w:t>Am luat la cunoștință despre faptul că este interzisă comercia</w:t>
+      </w:r>
+      <w:r>
+        <w:rPr>
+          <w:rFonts w:ascii="Cambria" w:eastAsia="Cambria" w:hAnsi="Cambria" w:cs="Cambria"/>
+          <w:sz w:val="24"/>
+          <w:szCs w:val="24"/>
+          <w:lang w:val="ro-RO"/>
+        </w:rPr>
+        <w:t>lizarea de lucrări științifice î</w:t>
+      </w:r>
+      <w:r>
+        <w:rPr>
+          <w:rFonts w:ascii="Cambria" w:eastAsia="Cambria" w:hAnsi="Cambria" w:cs="Cambria"/>
+          <w:sz w:val="24"/>
+          <w:szCs w:val="24"/>
+          <w:lang w:val="ro-RO"/>
+        </w:rPr>
+        <w:t>n vederea facilitării fa</w:t>
+      </w:r>
+      <w:r>
+        <w:rPr>
+          <w:rFonts w:ascii="Cambria" w:eastAsia="Cambria" w:hAnsi="Cambria" w:cs="Cambria"/>
+          <w:sz w:val="24"/>
+          <w:szCs w:val="24"/>
+          <w:lang w:val="ro-RO"/>
+        </w:rPr>
+        <w:t>l</w:t>
+      </w:r>
+      <w:r>
+        <w:rPr>
+          <w:rFonts w:ascii="Cambria" w:eastAsia="Cambria" w:hAnsi="Cambria" w:cs="Cambria"/>
+          <w:sz w:val="24"/>
+          <w:szCs w:val="24"/>
+          <w:lang w:val="ro-RO"/>
+        </w:rPr>
+        <w:t>sificării de către cumpărător a calității de autor al une</w:t>
+      </w:r>
+      <w:r>
+        <w:rPr>
+          <w:rFonts w:ascii="Cambria" w:eastAsia="Cambria" w:hAnsi="Cambria" w:cs="Cambria"/>
+          <w:sz w:val="24"/>
+          <w:szCs w:val="24"/>
+          <w:lang w:val="ro-RO"/>
+        </w:rPr>
+        <w:t>i lucrări de licență, de diplomă</w:t>
+      </w:r>
+      <w:r>
+        <w:rPr>
+          <w:rFonts w:ascii="Cambria" w:eastAsia="Cambria" w:hAnsi="Cambria" w:cs="Cambria"/>
+          <w:sz w:val="24"/>
+          <w:szCs w:val="24"/>
+          <w:lang w:val="ro-RO"/>
+        </w:rPr>
+        <w:t xml:space="preserve"> sau de disertație și în acest sens, declar pe proprie răspundere că lucrarea de față nu a fost copiată ci reprezintă rodul cercetării pe care am întreprins-o.</w:t>
+      </w:r>
+    </w:p>
+    <w:p>
+      <w:pPr>
+        <w:spacing w:before="120" w:after="120" w:line="360" w:lineRule="auto"/>
+        <w:ind w:left="20" w:firstLine="700"/>
         <w:jc w:val="both"/>
         <w:rPr>
-          <w:rFonts w:ascii="Arial Narrow" w:eastAsia="Arial Narrow" w:hAnsi="Arial Narrow"/>
-          <w:sz w:val="28"/>
-          <w:lang w:val="ro-RO"/>
-        </w:rPr>
-      </w:pPr>
-      <w:r>
-        <w:rPr>
-          <w:rFonts w:ascii="Cambria" w:eastAsia="Cambria" w:hAnsi="Cambria"/>
-          <w:sz w:val="24"/>
-          <w:lang w:val="ro-RO"/>
-        </w:rPr>
-        <w:t xml:space="preserve">codul sursă, imaginile etc. preluate din proiecte </w:t>
-      </w:r>
-      <w:r>
-        <w:rPr>
-          <w:rFonts w:ascii="Cambria" w:eastAsia="Cambria" w:hAnsi="Cambria"/>
-          <w:i/>
-          <w:sz w:val="24"/>
-          <w:lang w:val="ro-RO"/>
-        </w:rPr>
-        <w:t>open</w:t>
-      </w:r>
-      <w:r>
-        <w:rPr>
-          <w:rFonts w:ascii="Cambria" w:eastAsia="Cambria" w:hAnsi="Cambria"/>
-          <w:sz w:val="24"/>
-          <w:lang w:val="ro-RO"/>
-        </w:rPr>
-        <w:t>-</w:t>
-      </w:r>
-      <w:r>
-        <w:rPr>
-          <w:rFonts w:ascii="Cambria" w:eastAsia="Cambria" w:hAnsi="Cambria"/>
-          <w:i/>
-          <w:sz w:val="24"/>
-          <w:lang w:val="ro-RO"/>
-        </w:rPr>
-        <w:t>source</w:t>
-      </w:r>
-      <w:r>
-        <w:rPr>
-          <w:rFonts w:ascii="Cambria" w:eastAsia="Cambria" w:hAnsi="Cambria"/>
-          <w:sz w:val="24"/>
-          <w:lang w:val="ro-RO"/>
-        </w:rPr>
-        <w:t xml:space="preserve"> sau alte surse sunt utilizate cu respectarea drepturilor de autor şi deţin referinţe precise;</w:t>
-      </w:r>
-    </w:p>
-    <w:p>
-      <w:pPr>
-        <w:spacing w:line="26" w:lineRule="exact"/>
-        <w:rPr>
-          <w:rFonts w:ascii="Arial Narrow" w:eastAsia="Arial Narrow" w:hAnsi="Arial Narrow"/>
-          <w:sz w:val="28"/>
-          <w:lang w:val="ro-RO"/>
-        </w:rPr>
-      </w:pPr>
-    </w:p>
-    <w:p>
-      <w:pPr>
-        <w:numPr>
-          <w:ilvl w:val="0"/>
-          <w:numId w:val="3"/>
-        </w:numPr>
-        <w:tabs>
-          <w:tab w:val="left" w:pos="720"/>
-        </w:tabs>
-        <w:spacing w:line="0" w:lineRule="atLeast"/>
-        <w:ind w:left="720" w:hanging="360"/>
+          <w:rFonts w:ascii="Cambria" w:eastAsia="Cambria" w:hAnsi="Cambria" w:cs="Cambria"/>
+          <w:sz w:val="24"/>
+          <w:szCs w:val="24"/>
+          <w:lang w:val="ro-RO"/>
+        </w:rPr>
+      </w:pPr>
+      <w:r>
+        <w:rPr>
+          <w:rFonts w:ascii="Cambria" w:eastAsia="Cambria" w:hAnsi="Cambria" w:cs="Cambria"/>
+          <w:sz w:val="24"/>
+          <w:szCs w:val="24"/>
+          <w:lang w:val="ro-RO"/>
+        </w:rPr>
+        <w:t xml:space="preserve"> </w:t>
+      </w:r>
+    </w:p>
+    <w:p>
+      <w:pPr>
+        <w:spacing w:before="120" w:after="120" w:line="276" w:lineRule="auto"/>
+        <w:ind w:left="20" w:firstLine="700"/>
         <w:jc w:val="both"/>
         <w:rPr>
-          <w:rFonts w:ascii="Arial Narrow" w:eastAsia="Arial Narrow" w:hAnsi="Arial Narrow"/>
-          <w:sz w:val="28"/>
-          <w:lang w:val="ro-RO"/>
-        </w:rPr>
-      </w:pPr>
-      <w:r>
-        <w:rPr>
-          <w:rFonts w:ascii="Cambria" w:eastAsia="Cambria" w:hAnsi="Cambria"/>
-          <w:sz w:val="24"/>
-          <w:lang w:val="ro-RO"/>
-        </w:rPr>
-        <w:t>rezumarea ideilor altor autori precizează referinţa precisă la textul original.</w:t>
-      </w:r>
-    </w:p>
-    <w:p>
-      <w:pPr>
-        <w:spacing w:line="200" w:lineRule="exact"/>
-        <w:rPr>
-          <w:rFonts w:ascii="Times New Roman" w:eastAsia="Times New Roman" w:hAnsi="Times New Roman"/>
-          <w:lang w:val="ro-RO"/>
-        </w:rPr>
-      </w:pPr>
-    </w:p>
-    <w:p>
-      <w:pPr>
-        <w:spacing w:line="200" w:lineRule="exact"/>
-        <w:rPr>
-          <w:rFonts w:ascii="Times New Roman" w:eastAsia="Times New Roman" w:hAnsi="Times New Roman"/>
-          <w:lang w:val="ro-RO"/>
-        </w:rPr>
-      </w:pPr>
-    </w:p>
-    <w:p>
-      <w:pPr>
-        <w:spacing w:line="200" w:lineRule="exact"/>
-        <w:rPr>
-          <w:rFonts w:ascii="Times New Roman" w:eastAsia="Times New Roman" w:hAnsi="Times New Roman"/>
-          <w:lang w:val="ro-RO"/>
-        </w:rPr>
-      </w:pPr>
-    </w:p>
-    <w:p>
-      <w:pPr>
-        <w:tabs>
-          <w:tab w:val="left" w:pos="9180"/>
-        </w:tabs>
-        <w:spacing w:line="200" w:lineRule="exact"/>
-        <w:rPr>
-          <w:rFonts w:ascii="Times New Roman" w:eastAsia="Times New Roman" w:hAnsi="Times New Roman"/>
-          <w:lang w:val="ro-RO"/>
-        </w:rPr>
-      </w:pPr>
-    </w:p>
-    <w:p>
-      <w:pPr>
-        <w:spacing w:line="200" w:lineRule="exact"/>
-        <w:rPr>
-          <w:rFonts w:ascii="Times New Roman" w:eastAsia="Times New Roman" w:hAnsi="Times New Roman"/>
-          <w:lang w:val="ro-RO"/>
-        </w:rPr>
-      </w:pPr>
-    </w:p>
-    <w:p>
-      <w:pPr>
-        <w:spacing w:line="200" w:lineRule="exact"/>
-        <w:rPr>
-          <w:rFonts w:ascii="Times New Roman" w:eastAsia="Times New Roman" w:hAnsi="Times New Roman"/>
-          <w:lang w:val="ro-RO"/>
-        </w:rPr>
-      </w:pPr>
-    </w:p>
-    <w:p>
-      <w:pPr>
-        <w:spacing w:line="204" w:lineRule="exact"/>
-        <w:rPr>
-          <w:rFonts w:ascii="Times New Roman" w:eastAsia="Times New Roman" w:hAnsi="Times New Roman"/>
-          <w:lang w:val="ro-RO"/>
-        </w:rPr>
-      </w:pPr>
-    </w:p>
-    <w:p>
-      <w:pPr>
-        <w:spacing w:line="204" w:lineRule="exact"/>
-        <w:rPr>
-          <w:rFonts w:ascii="Times New Roman" w:eastAsia="Times New Roman" w:hAnsi="Times New Roman"/>
-          <w:lang w:val="ro-RO"/>
-        </w:rPr>
-      </w:pPr>
-    </w:p>
-    <w:p>
-      <w:pPr>
-        <w:spacing w:line="204" w:lineRule="exact"/>
-        <w:rPr>
-          <w:rFonts w:ascii="Times New Roman" w:eastAsia="Times New Roman" w:hAnsi="Times New Roman"/>
-          <w:lang w:val="ro-RO"/>
-        </w:rPr>
-      </w:pPr>
-    </w:p>
-    <w:p>
-      <w:pPr>
-        <w:spacing w:line="0" w:lineRule="atLeast"/>
-        <w:rPr>
-          <w:rFonts w:ascii="Cambria" w:eastAsia="Cambria" w:hAnsi="Cambria"/>
-          <w:i/>
-          <w:sz w:val="24"/>
-          <w:lang w:val="ro-RO"/>
-        </w:rPr>
-      </w:pPr>
-      <w:r>
-        <w:rPr>
-          <w:rFonts w:ascii="Cambria" w:eastAsia="Cambria" w:hAnsi="Cambria"/>
-          <w:sz w:val="24"/>
-          <w:lang w:val="ro-RO"/>
-        </w:rPr>
-        <w:t>Iaşi,</w:t>
-      </w:r>
-    </w:p>
-    <w:p>
-      <w:pPr>
-        <w:spacing w:line="200" w:lineRule="exact"/>
-        <w:ind w:right="154"/>
-        <w:rPr>
-          <w:rFonts w:ascii="Times New Roman" w:eastAsia="Times New Roman" w:hAnsi="Times New Roman"/>
-          <w:lang w:val="ro-RO"/>
-        </w:rPr>
-      </w:pPr>
-    </w:p>
-    <w:p>
-      <w:pPr>
-        <w:spacing w:line="200" w:lineRule="exact"/>
-        <w:rPr>
-          <w:rFonts w:ascii="Times New Roman" w:eastAsia="Times New Roman" w:hAnsi="Times New Roman"/>
-          <w:lang w:val="ro-RO"/>
-        </w:rPr>
-      </w:pPr>
-    </w:p>
-    <w:p>
-      <w:pPr>
-        <w:spacing w:line="200" w:lineRule="exact"/>
-        <w:rPr>
-          <w:rFonts w:ascii="Times New Roman" w:eastAsia="Times New Roman" w:hAnsi="Times New Roman"/>
-          <w:lang w:val="ro-RO"/>
-        </w:rPr>
-      </w:pPr>
-    </w:p>
-    <w:p>
-      <w:pPr>
-        <w:spacing w:line="200" w:lineRule="exact"/>
-        <w:rPr>
-          <w:rFonts w:ascii="Times New Roman" w:eastAsia="Times New Roman" w:hAnsi="Times New Roman"/>
-          <w:lang w:val="ro-RO"/>
-        </w:rPr>
-      </w:pPr>
-    </w:p>
-    <w:p>
-      <w:pPr>
-        <w:spacing w:line="200" w:lineRule="exact"/>
-        <w:rPr>
-          <w:rFonts w:ascii="Times New Roman" w:eastAsia="Times New Roman" w:hAnsi="Times New Roman"/>
-          <w:lang w:val="ro-RO"/>
-        </w:rPr>
-      </w:pPr>
-    </w:p>
-    <w:p>
-      <w:pPr>
-        <w:spacing w:line="200" w:lineRule="exact"/>
-        <w:rPr>
-          <w:rFonts w:ascii="Times New Roman" w:eastAsia="Times New Roman" w:hAnsi="Times New Roman"/>
-          <w:lang w:val="ro-RO"/>
-        </w:rPr>
-      </w:pPr>
-    </w:p>
-    <w:p>
-      <w:pPr>
-        <w:spacing w:line="200" w:lineRule="exact"/>
-        <w:rPr>
-          <w:rFonts w:ascii="Times New Roman" w:eastAsia="Times New Roman" w:hAnsi="Times New Roman"/>
-          <w:lang w:val="ro-RO"/>
-        </w:rPr>
-      </w:pPr>
-    </w:p>
-    <w:p>
-      <w:pPr>
-        <w:spacing w:line="200" w:lineRule="exact"/>
-        <w:rPr>
-          <w:rFonts w:ascii="Times New Roman" w:eastAsia="Times New Roman" w:hAnsi="Times New Roman"/>
-          <w:lang w:val="ro-RO"/>
-        </w:rPr>
-      </w:pPr>
-    </w:p>
-    <w:p>
-      <w:pPr>
-        <w:spacing w:line="200" w:lineRule="exact"/>
-        <w:rPr>
-          <w:rFonts w:ascii="Times New Roman" w:eastAsia="Times New Roman" w:hAnsi="Times New Roman"/>
-          <w:lang w:val="ro-RO"/>
-        </w:rPr>
-      </w:pPr>
-    </w:p>
-    <w:p>
-      <w:pPr>
-        <w:spacing w:line="200" w:lineRule="exact"/>
-        <w:rPr>
-          <w:rFonts w:ascii="Times New Roman" w:eastAsia="Times New Roman" w:hAnsi="Times New Roman"/>
-          <w:lang w:val="ro-RO"/>
-        </w:rPr>
-      </w:pPr>
-    </w:p>
-    <w:p>
-      <w:pPr>
-        <w:spacing w:line="200" w:lineRule="exact"/>
-        <w:rPr>
-          <w:rFonts w:ascii="Times New Roman" w:eastAsia="Times New Roman" w:hAnsi="Times New Roman"/>
-          <w:lang w:val="ro-RO"/>
-        </w:rPr>
-      </w:pPr>
-    </w:p>
-    <w:p>
-      <w:pPr>
-        <w:spacing w:line="233" w:lineRule="exact"/>
-        <w:rPr>
-          <w:rFonts w:ascii="Times New Roman" w:eastAsia="Times New Roman" w:hAnsi="Times New Roman"/>
-          <w:lang w:val="ro-RO"/>
-        </w:rPr>
-      </w:pPr>
-    </w:p>
-    <w:p>
-      <w:pPr>
-        <w:spacing w:line="0" w:lineRule="atLeast"/>
-        <w:ind w:left="5760"/>
-        <w:jc w:val="center"/>
-        <w:rPr>
-          <w:rFonts w:ascii="Cambria" w:eastAsia="Cambria" w:hAnsi="Cambria"/>
-          <w:sz w:val="24"/>
-          <w:lang w:val="ro-RO"/>
-        </w:rPr>
-      </w:pPr>
-      <w:r>
-        <w:rPr>
-          <w:rFonts w:ascii="Cambria" w:eastAsia="Cambria" w:hAnsi="Cambria"/>
-          <w:sz w:val="24"/>
-          <w:lang w:val="ro-RO"/>
-        </w:rPr>
-        <w:t>Absolvent,</w:t>
-      </w:r>
-    </w:p>
-    <w:p>
-      <w:pPr>
-        <w:spacing w:line="0" w:lineRule="atLeast"/>
-        <w:ind w:left="5760"/>
-        <w:jc w:val="center"/>
-        <w:rPr>
-          <w:rFonts w:ascii="Cambria" w:eastAsia="Cambria" w:hAnsi="Cambria"/>
-          <w:sz w:val="24"/>
-          <w:lang w:val="ro-RO"/>
-        </w:rPr>
-      </w:pPr>
-    </w:p>
-    <w:p>
-      <w:pPr>
-        <w:spacing w:line="0" w:lineRule="atLeast"/>
-        <w:ind w:left="5760"/>
-        <w:jc w:val="center"/>
-        <w:rPr>
-          <w:rFonts w:ascii="Cambria" w:eastAsia="Cambria" w:hAnsi="Cambria"/>
-          <w:i/>
-          <w:sz w:val="28"/>
-          <w:lang w:val="ro-RO"/>
-        </w:rPr>
-      </w:pPr>
-      <w:r>
-        <w:rPr>
-          <w:rFonts w:ascii="Cambria" w:eastAsia="Cambria" w:hAnsi="Cambria"/>
-          <w:sz w:val="28"/>
-          <w:lang w:val="ro-RO"/>
-        </w:rPr>
-        <w:t>Tamara</w:t>
-      </w:r>
-      <w:r>
-        <w:rPr>
-          <w:rFonts w:ascii="Cambria" w:eastAsia="Cambria" w:hAnsi="Cambria"/>
-          <w:sz w:val="28"/>
-          <w:lang w:val="ro-RO"/>
-        </w:rPr>
+          <w:rFonts w:ascii="Cambria" w:eastAsia="Cambria" w:hAnsi="Cambria" w:cs="Cambria"/>
+          <w:sz w:val="24"/>
+          <w:szCs w:val="24"/>
+          <w:lang w:val="ro-RO"/>
+        </w:rPr>
+      </w:pPr>
+      <w:r>
+        <w:rPr>
+          <w:rFonts w:ascii="Cambria" w:eastAsia="Cambria" w:hAnsi="Cambria" w:cs="Cambria"/>
+          <w:sz w:val="24"/>
+          <w:szCs w:val="24"/>
+          <w:lang w:val="ro-RO"/>
+        </w:rPr>
+        <w:t xml:space="preserve">Dată azi, …………………………       </w:t>
+      </w:r>
+      <w:r>
+        <w:rPr>
+          <w:rFonts w:ascii="Cambria" w:eastAsia="Cambria" w:hAnsi="Cambria" w:cs="Cambria"/>
+          <w:sz w:val="24"/>
+          <w:szCs w:val="24"/>
+          <w:lang w:val="ro-RO"/>
+        </w:rPr>
+        <w:tab/>
         <w:t xml:space="preserve"> </w:t>
       </w:r>
       <w:r>
         <w:rPr>
-          <w:rFonts w:ascii="Cambria" w:eastAsia="Cambria" w:hAnsi="Cambria"/>
-          <w:sz w:val="28"/>
-          <w:lang w:val="ro-RO"/>
-        </w:rPr>
-        <w:t>TRIFAN</w:t>
-      </w:r>
-    </w:p>
-    <w:p>
-      <w:pPr>
-        <w:spacing w:line="281" w:lineRule="exact"/>
-        <w:jc w:val="center"/>
-        <w:rPr>
-          <w:rFonts w:ascii="Times New Roman" w:eastAsia="Times New Roman" w:hAnsi="Times New Roman"/>
-          <w:lang w:val="ro-RO"/>
-        </w:rPr>
-      </w:pPr>
-    </w:p>
-    <w:p>
-      <w:pPr>
-        <w:spacing w:line="0" w:lineRule="atLeast"/>
-        <w:ind w:left="5760"/>
-        <w:jc w:val="center"/>
-        <w:rPr>
-          <w:rFonts w:ascii="Cambria" w:eastAsia="Cambria" w:hAnsi="Cambria"/>
-          <w:sz w:val="24"/>
-          <w:lang w:val="ro-RO"/>
-        </w:rPr>
-      </w:pPr>
-      <w:r>
-        <w:rPr>
-          <w:rFonts w:ascii="Cambria" w:eastAsia="Cambria" w:hAnsi="Cambria"/>
-          <w:sz w:val="24"/>
-          <w:lang w:val="ro-RO"/>
-        </w:rPr>
-        <w:t>______________________________</w:t>
-      </w:r>
-    </w:p>
-    <w:p>
-      <w:pPr>
-        <w:spacing w:line="200" w:lineRule="exact"/>
-        <w:rPr>
-          <w:rFonts w:ascii="Times New Roman" w:eastAsia="Times New Roman" w:hAnsi="Times New Roman"/>
-          <w:lang w:val="ro-RO"/>
-        </w:rPr>
-      </w:pPr>
-    </w:p>
-    <w:p>
-      <w:pPr>
-        <w:spacing w:line="0" w:lineRule="atLeast"/>
-        <w:ind w:right="320"/>
+          <w:rFonts w:ascii="Cambria" w:eastAsia="Cambria" w:hAnsi="Cambria" w:cs="Cambria"/>
+          <w:sz w:val="24"/>
+          <w:szCs w:val="24"/>
+          <w:lang w:val="ro-RO"/>
+        </w:rPr>
+        <w:tab/>
+        <w:t>Semnătură student …………………………</w:t>
+      </w:r>
+    </w:p>
+    <w:p>
+      <w:pPr>
+        <w:spacing w:after="160" w:line="259" w:lineRule="auto"/>
         <w:rPr>
           <w:sz w:val="22"/>
           <w:lang w:val="ro-RO"/>
@@ -2033,6 +1876,16 @@
           <w:docGrid w:linePitch="360"/>
         </w:sectPr>
       </w:pPr>
+      <w:r>
+        <w:rPr>
+          <w:rFonts w:ascii="Cambria" w:eastAsia="Cambria" w:hAnsi="Cambria"/>
+          <w:sz w:val="28"/>
+          <w:lang w:val="ro-RO"/>
+        </w:rPr>
+        <w:br w:type="page"/>
+      </w:r>
+      <w:bookmarkStart w:id="2" w:name="_GoBack"/>
+      <w:bookmarkEnd w:id="2"/>
     </w:p>
     <w:p>
       <w:pPr>

</xml_diff>